<commit_message>
state space report finished
</commit_message>
<xml_diff>
--- a/7.state_space_design/InformeStateSpace.docx
+++ b/7.state_space_design/InformeStateSpace.docx
@@ -9446,16 +9446,6 @@
     <w:p>
       <w:pPr>
         <w:pStyle w:val="Prrafodelista"/>
-        <w:rPr>
-          <w:rFonts w:ascii="Times New Roman" w:hAnsi="Times New Roman" w:cs="Times New Roman"/>
-          <w:sz w:val="24"/>
-          <w:szCs w:val="24"/>
-        </w:rPr>
-      </w:pPr>
-    </w:p>
-    <w:p>
-      <w:pPr>
-        <w:pStyle w:val="Prrafodelista"/>
         <w:jc w:val="both"/>
         <w:rPr>
           <w:rFonts w:ascii="Times New Roman" w:hAnsi="Times New Roman" w:cs="Times New Roman"/>
@@ -9479,17 +9469,6 @@
         </w:rPr>
         <w:t>además se aplican otras dos ganancias a las dos salidas de un integrador doble aplicado sobre la señal de error, que permiten la aplicación del principio del modelo interno. En la figura 13 se muestra una captura de la implementación de ambos controladores en el software.</w:t>
       </w:r>
-    </w:p>
-    <w:p>
-      <w:pPr>
-        <w:pStyle w:val="Prrafodelista"/>
-        <w:jc w:val="both"/>
-        <w:rPr>
-          <w:rFonts w:ascii="Times New Roman" w:hAnsi="Times New Roman" w:cs="Times New Roman"/>
-          <w:sz w:val="24"/>
-          <w:szCs w:val="24"/>
-        </w:rPr>
-      </w:pPr>
     </w:p>
     <w:p>
       <w:pPr>
@@ -9604,6 +9583,7 @@
     <w:p>
       <w:pPr>
         <w:pStyle w:val="Prrafodelista"/>
+        <w:jc w:val="center"/>
         <w:rPr>
           <w:rFonts w:ascii="Times New Roman" w:hAnsi="Times New Roman" w:cs="Times New Roman"/>
           <w:sz w:val="24"/>
@@ -9621,33 +9601,470 @@
           <w:szCs w:val="24"/>
         </w:rPr>
       </w:pPr>
-    </w:p>
-    <w:p>
-      <w:pPr>
-        <w:pStyle w:val="Prrafodelista"/>
-        <w:jc w:val="both"/>
-        <w:rPr>
-          <w:rFonts w:ascii="Times New Roman" w:hAnsi="Times New Roman" w:cs="Times New Roman"/>
-          <w:sz w:val="24"/>
-          <w:szCs w:val="24"/>
-        </w:rPr>
-      </w:pPr>
-    </w:p>
-    <w:p>
-      <w:pPr>
-        <w:pStyle w:val="Prrafodelista"/>
-        <w:jc w:val="both"/>
-        <w:rPr>
-          <w:rFonts w:ascii="Times New Roman" w:hAnsi="Times New Roman" w:cs="Times New Roman"/>
-          <w:sz w:val="24"/>
-          <w:szCs w:val="24"/>
-        </w:rPr>
-      </w:pPr>
+      <w:r>
+        <w:rPr>
+          <w:rFonts w:ascii="Times New Roman" w:hAnsi="Times New Roman" w:cs="Times New Roman"/>
+          <w:sz w:val="24"/>
+          <w:szCs w:val="24"/>
+        </w:rPr>
+        <w:t>De la figura 14 a la figura 17 se muestran las respuestas de los dos controladores a una señal triangular y a una señal cuadrada, ambas de 0.125Hz y de 0 a 50 grados, en todos los casos se evidencia que se cumple con los requerimientos de cero error de estado estacionario para ambas señales, y un sobre pico menor al 25%, siendo -12.5 y 62.5 grados, los límites de la gráfica, y dado que la señal no se sale de estos límites que corresponden a +25% y -25%, se demuestra que se cumple con el requerimiento. De igual forma no se presenta saturación en el motor, puesto que no se sobrepasan los limites de -1 y +1 para la señal PWM.</w:t>
+      </w:r>
     </w:p>
     <w:p>
       <w:pPr>
         <w:pStyle w:val="Prrafodelista"/>
         <w:jc w:val="center"/>
+        <w:rPr>
+          <w:rFonts w:ascii="Times New Roman" w:hAnsi="Times New Roman" w:cs="Times New Roman"/>
+          <w:sz w:val="24"/>
+          <w:szCs w:val="24"/>
+        </w:rPr>
+      </w:pPr>
+      <w:r>
+        <w:rPr>
+          <w:rFonts w:ascii="Times New Roman" w:hAnsi="Times New Roman" w:cs="Times New Roman"/>
+          <w:sz w:val="24"/>
+          <w:szCs w:val="24"/>
+        </w:rPr>
+        <w:lastRenderedPageBreak/>
+        <w:drawing>
+          <wp:inline distT="0" distB="0" distL="0" distR="0" wp14:anchorId="1DF188A3" wp14:editId="045D0489">
+            <wp:extent cx="4823544" cy="3616111"/>
+            <wp:effectExtent l="19050" t="19050" r="15240" b="22860"/>
+            <wp:docPr id="1796770236" name="Imagen 1" descr="Gráfico, Gráfico de líneas&#10;&#10;Descripción generada automáticamente"/>
+            <wp:cNvGraphicFramePr>
+              <a:graphicFrameLocks xmlns:a="http://schemas.openxmlformats.org/drawingml/2006/main" noChangeAspect="1"/>
+            </wp:cNvGraphicFramePr>
+            <a:graphic xmlns:a="http://schemas.openxmlformats.org/drawingml/2006/main">
+              <a:graphicData uri="http://schemas.openxmlformats.org/drawingml/2006/picture">
+                <pic:pic xmlns:pic="http://schemas.openxmlformats.org/drawingml/2006/picture">
+                  <pic:nvPicPr>
+                    <pic:cNvPr id="1796770236" name="Imagen 1" descr="Gráfico, Gráfico de líneas&#10;&#10;Descripción generada automáticamente"/>
+                    <pic:cNvPicPr/>
+                  </pic:nvPicPr>
+                  <pic:blipFill>
+                    <a:blip r:embed="rId26"/>
+                    <a:stretch>
+                      <a:fillRect/>
+                    </a:stretch>
+                  </pic:blipFill>
+                  <pic:spPr>
+                    <a:xfrm>
+                      <a:off x="0" y="0"/>
+                      <a:ext cx="4855328" cy="3639939"/>
+                    </a:xfrm>
+                    <a:prstGeom prst="rect">
+                      <a:avLst/>
+                    </a:prstGeom>
+                    <a:ln>
+                      <a:solidFill>
+                        <a:schemeClr val="tx1"/>
+                      </a:solidFill>
+                    </a:ln>
+                  </pic:spPr>
+                </pic:pic>
+              </a:graphicData>
+            </a:graphic>
+          </wp:inline>
+        </w:drawing>
+      </w:r>
+    </w:p>
+    <w:p>
+      <w:pPr>
+        <w:pStyle w:val="Prrafodelista"/>
+        <w:jc w:val="center"/>
+        <w:rPr>
+          <w:rFonts w:ascii="Times New Roman" w:hAnsi="Times New Roman" w:cs="Times New Roman"/>
+          <w:sz w:val="24"/>
+          <w:szCs w:val="24"/>
+        </w:rPr>
+      </w:pPr>
+      <w:r>
+        <w:rPr>
+          <w:rFonts w:ascii="Times New Roman" w:hAnsi="Times New Roman" w:cs="Times New Roman"/>
+          <w:sz w:val="24"/>
+          <w:szCs w:val="24"/>
+        </w:rPr>
+        <w:t>Figura 14: Respuesta de ubicación de polos a la señal cuadrada.</w:t>
+      </w:r>
+    </w:p>
+    <w:p>
+      <w:pPr>
+        <w:pStyle w:val="Prrafodelista"/>
+        <w:jc w:val="center"/>
+        <w:rPr>
+          <w:rFonts w:ascii="Times New Roman" w:hAnsi="Times New Roman" w:cs="Times New Roman"/>
+          <w:sz w:val="24"/>
+          <w:szCs w:val="24"/>
+        </w:rPr>
+      </w:pPr>
+    </w:p>
+    <w:p>
+      <w:pPr>
+        <w:pStyle w:val="Prrafodelista"/>
+        <w:jc w:val="center"/>
+        <w:rPr>
+          <w:rFonts w:ascii="Times New Roman" w:hAnsi="Times New Roman" w:cs="Times New Roman"/>
+          <w:sz w:val="24"/>
+          <w:szCs w:val="24"/>
+        </w:rPr>
+      </w:pPr>
+    </w:p>
+    <w:p>
+      <w:pPr>
+        <w:pStyle w:val="Prrafodelista"/>
+        <w:jc w:val="center"/>
+        <w:rPr>
+          <w:rFonts w:ascii="Times New Roman" w:hAnsi="Times New Roman" w:cs="Times New Roman"/>
+          <w:sz w:val="24"/>
+          <w:szCs w:val="24"/>
+        </w:rPr>
+      </w:pPr>
+      <w:r>
+        <w:rPr>
+          <w:rFonts w:ascii="Times New Roman" w:hAnsi="Times New Roman" w:cs="Times New Roman"/>
+          <w:sz w:val="24"/>
+          <w:szCs w:val="24"/>
+        </w:rPr>
+        <w:drawing>
+          <wp:inline distT="0" distB="0" distL="0" distR="0" wp14:anchorId="7B4F4D53" wp14:editId="720A369A">
+            <wp:extent cx="4849207" cy="3644159"/>
+            <wp:effectExtent l="19050" t="19050" r="27940" b="13970"/>
+            <wp:docPr id="2052966303" name="Imagen 1" descr="Gráfico&#10;&#10;Descripción generada automáticamente"/>
+            <wp:cNvGraphicFramePr>
+              <a:graphicFrameLocks xmlns:a="http://schemas.openxmlformats.org/drawingml/2006/main" noChangeAspect="1"/>
+            </wp:cNvGraphicFramePr>
+            <a:graphic xmlns:a="http://schemas.openxmlformats.org/drawingml/2006/main">
+              <a:graphicData uri="http://schemas.openxmlformats.org/drawingml/2006/picture">
+                <pic:pic xmlns:pic="http://schemas.openxmlformats.org/drawingml/2006/picture">
+                  <pic:nvPicPr>
+                    <pic:cNvPr id="2052966303" name="Imagen 1" descr="Gráfico&#10;&#10;Descripción generada automáticamente"/>
+                    <pic:cNvPicPr/>
+                  </pic:nvPicPr>
+                  <pic:blipFill>
+                    <a:blip r:embed="rId27"/>
+                    <a:stretch>
+                      <a:fillRect/>
+                    </a:stretch>
+                  </pic:blipFill>
+                  <pic:spPr>
+                    <a:xfrm>
+                      <a:off x="0" y="0"/>
+                      <a:ext cx="4882730" cy="3669352"/>
+                    </a:xfrm>
+                    <a:prstGeom prst="rect">
+                      <a:avLst/>
+                    </a:prstGeom>
+                    <a:ln>
+                      <a:solidFill>
+                        <a:schemeClr val="tx1"/>
+                      </a:solidFill>
+                    </a:ln>
+                  </pic:spPr>
+                </pic:pic>
+              </a:graphicData>
+            </a:graphic>
+          </wp:inline>
+        </w:drawing>
+      </w:r>
+    </w:p>
+    <w:p>
+      <w:pPr>
+        <w:pStyle w:val="Prrafodelista"/>
+        <w:jc w:val="center"/>
+        <w:rPr>
+          <w:rFonts w:ascii="Times New Roman" w:hAnsi="Times New Roman" w:cs="Times New Roman"/>
+          <w:sz w:val="24"/>
+          <w:szCs w:val="24"/>
+        </w:rPr>
+      </w:pPr>
+      <w:r>
+        <w:rPr>
+          <w:rFonts w:ascii="Times New Roman" w:hAnsi="Times New Roman" w:cs="Times New Roman"/>
+          <w:sz w:val="24"/>
+          <w:szCs w:val="24"/>
+        </w:rPr>
+        <w:t>Figura 1</w:t>
+      </w:r>
+      <w:r>
+        <w:rPr>
+          <w:rFonts w:ascii="Times New Roman" w:hAnsi="Times New Roman" w:cs="Times New Roman"/>
+          <w:sz w:val="24"/>
+          <w:szCs w:val="24"/>
+        </w:rPr>
+        <w:t>5</w:t>
+      </w:r>
+      <w:r>
+        <w:rPr>
+          <w:rFonts w:ascii="Times New Roman" w:hAnsi="Times New Roman" w:cs="Times New Roman"/>
+          <w:sz w:val="24"/>
+          <w:szCs w:val="24"/>
+        </w:rPr>
+        <w:t xml:space="preserve">: Respuesta de ubicación de polos a la señal </w:t>
+      </w:r>
+      <w:r>
+        <w:rPr>
+          <w:rFonts w:ascii="Times New Roman" w:hAnsi="Times New Roman" w:cs="Times New Roman"/>
+          <w:sz w:val="24"/>
+          <w:szCs w:val="24"/>
+        </w:rPr>
+        <w:t>triangular</w:t>
+      </w:r>
+      <w:r>
+        <w:rPr>
+          <w:rFonts w:ascii="Times New Roman" w:hAnsi="Times New Roman" w:cs="Times New Roman"/>
+          <w:sz w:val="24"/>
+          <w:szCs w:val="24"/>
+        </w:rPr>
+        <w:t>.</w:t>
+      </w:r>
+    </w:p>
+    <w:p>
+      <w:pPr>
+        <w:pStyle w:val="Prrafodelista"/>
+        <w:rPr>
+          <w:rFonts w:ascii="Times New Roman" w:hAnsi="Times New Roman" w:cs="Times New Roman"/>
+          <w:sz w:val="24"/>
+          <w:szCs w:val="24"/>
+        </w:rPr>
+      </w:pPr>
+    </w:p>
+    <w:p>
+      <w:pPr>
+        <w:pStyle w:val="Prrafodelista"/>
+        <w:jc w:val="center"/>
+        <w:rPr>
+          <w:rFonts w:ascii="Times New Roman" w:hAnsi="Times New Roman" w:cs="Times New Roman"/>
+          <w:sz w:val="24"/>
+          <w:szCs w:val="24"/>
+        </w:rPr>
+      </w:pPr>
+      <w:r>
+        <w:rPr>
+          <w:rFonts w:ascii="Times New Roman" w:hAnsi="Times New Roman" w:cs="Times New Roman"/>
+          <w:sz w:val="24"/>
+          <w:szCs w:val="24"/>
+        </w:rPr>
+        <w:drawing>
+          <wp:inline distT="0" distB="0" distL="0" distR="0" wp14:anchorId="6BBD083D" wp14:editId="5C44DECA">
+            <wp:extent cx="4889539" cy="3464468"/>
+            <wp:effectExtent l="19050" t="19050" r="25400" b="22225"/>
+            <wp:docPr id="1574299236" name="Imagen 1" descr="Gráfico, Gráfico de líneas&#10;&#10;Descripción generada automáticamente"/>
+            <wp:cNvGraphicFramePr>
+              <a:graphicFrameLocks xmlns:a="http://schemas.openxmlformats.org/drawingml/2006/main" noChangeAspect="1"/>
+            </wp:cNvGraphicFramePr>
+            <a:graphic xmlns:a="http://schemas.openxmlformats.org/drawingml/2006/main">
+              <a:graphicData uri="http://schemas.openxmlformats.org/drawingml/2006/picture">
+                <pic:pic xmlns:pic="http://schemas.openxmlformats.org/drawingml/2006/picture">
+                  <pic:nvPicPr>
+                    <pic:cNvPr id="1574299236" name="Imagen 1" descr="Gráfico, Gráfico de líneas&#10;&#10;Descripción generada automáticamente"/>
+                    <pic:cNvPicPr/>
+                  </pic:nvPicPr>
+                  <pic:blipFill>
+                    <a:blip r:embed="rId28"/>
+                    <a:stretch>
+                      <a:fillRect/>
+                    </a:stretch>
+                  </pic:blipFill>
+                  <pic:spPr>
+                    <a:xfrm>
+                      <a:off x="0" y="0"/>
+                      <a:ext cx="4916249" cy="3483393"/>
+                    </a:xfrm>
+                    <a:prstGeom prst="rect">
+                      <a:avLst/>
+                    </a:prstGeom>
+                    <a:ln>
+                      <a:solidFill>
+                        <a:schemeClr val="tx1"/>
+                      </a:solidFill>
+                    </a:ln>
+                  </pic:spPr>
+                </pic:pic>
+              </a:graphicData>
+            </a:graphic>
+          </wp:inline>
+        </w:drawing>
+      </w:r>
+    </w:p>
+    <w:p>
+      <w:pPr>
+        <w:pStyle w:val="Prrafodelista"/>
+        <w:jc w:val="center"/>
+        <w:rPr>
+          <w:rFonts w:ascii="Times New Roman" w:hAnsi="Times New Roman" w:cs="Times New Roman"/>
+          <w:sz w:val="24"/>
+          <w:szCs w:val="24"/>
+        </w:rPr>
+      </w:pPr>
+      <w:r>
+        <w:rPr>
+          <w:rFonts w:ascii="Times New Roman" w:hAnsi="Times New Roman" w:cs="Times New Roman"/>
+          <w:sz w:val="24"/>
+          <w:szCs w:val="24"/>
+        </w:rPr>
+        <w:t>Figura 1</w:t>
+      </w:r>
+      <w:r>
+        <w:rPr>
+          <w:rFonts w:ascii="Times New Roman" w:hAnsi="Times New Roman" w:cs="Times New Roman"/>
+          <w:sz w:val="24"/>
+          <w:szCs w:val="24"/>
+        </w:rPr>
+        <w:t>6</w:t>
+      </w:r>
+      <w:r>
+        <w:rPr>
+          <w:rFonts w:ascii="Times New Roman" w:hAnsi="Times New Roman" w:cs="Times New Roman"/>
+          <w:sz w:val="24"/>
+          <w:szCs w:val="24"/>
+        </w:rPr>
+        <w:t xml:space="preserve">: Respuesta de </w:t>
+      </w:r>
+      <w:r>
+        <w:rPr>
+          <w:rFonts w:ascii="Times New Roman" w:hAnsi="Times New Roman" w:cs="Times New Roman"/>
+          <w:sz w:val="24"/>
+          <w:szCs w:val="24"/>
+        </w:rPr>
+        <w:t>LQR</w:t>
+      </w:r>
+      <w:r>
+        <w:rPr>
+          <w:rFonts w:ascii="Times New Roman" w:hAnsi="Times New Roman" w:cs="Times New Roman"/>
+          <w:sz w:val="24"/>
+          <w:szCs w:val="24"/>
+        </w:rPr>
+        <w:t xml:space="preserve"> a la señal cuadrada.</w:t>
+      </w:r>
+    </w:p>
+    <w:p>
+      <w:pPr>
+        <w:pStyle w:val="Prrafodelista"/>
+        <w:jc w:val="center"/>
+        <w:rPr>
+          <w:rFonts w:ascii="Times New Roman" w:hAnsi="Times New Roman" w:cs="Times New Roman"/>
+          <w:sz w:val="24"/>
+          <w:szCs w:val="24"/>
+        </w:rPr>
+      </w:pPr>
+    </w:p>
+    <w:p>
+      <w:pPr>
+        <w:pStyle w:val="Prrafodelista"/>
+        <w:jc w:val="center"/>
+        <w:rPr>
+          <w:rFonts w:ascii="Times New Roman" w:hAnsi="Times New Roman" w:cs="Times New Roman"/>
+          <w:sz w:val="24"/>
+          <w:szCs w:val="24"/>
+        </w:rPr>
+      </w:pPr>
+      <w:r>
+        <w:rPr>
+          <w:rFonts w:ascii="Times New Roman" w:hAnsi="Times New Roman" w:cs="Times New Roman"/>
+          <w:sz w:val="24"/>
+          <w:szCs w:val="24"/>
+        </w:rPr>
+        <w:drawing>
+          <wp:inline distT="0" distB="0" distL="0" distR="0" wp14:anchorId="6B219396" wp14:editId="29D0FD85">
+            <wp:extent cx="4929380" cy="3579147"/>
+            <wp:effectExtent l="19050" t="19050" r="24130" b="21590"/>
+            <wp:docPr id="960227926" name="Imagen 1" descr="Gráfico, Gráfico de líneas&#10;&#10;Descripción generada automáticamente"/>
+            <wp:cNvGraphicFramePr>
+              <a:graphicFrameLocks xmlns:a="http://schemas.openxmlformats.org/drawingml/2006/main" noChangeAspect="1"/>
+            </wp:cNvGraphicFramePr>
+            <a:graphic xmlns:a="http://schemas.openxmlformats.org/drawingml/2006/main">
+              <a:graphicData uri="http://schemas.openxmlformats.org/drawingml/2006/picture">
+                <pic:pic xmlns:pic="http://schemas.openxmlformats.org/drawingml/2006/picture">
+                  <pic:nvPicPr>
+                    <pic:cNvPr id="960227926" name="Imagen 1" descr="Gráfico, Gráfico de líneas&#10;&#10;Descripción generada automáticamente"/>
+                    <pic:cNvPicPr/>
+                  </pic:nvPicPr>
+                  <pic:blipFill rotWithShape="1">
+                    <a:blip r:embed="rId29"/>
+                    <a:srcRect t="1662"/>
+                    <a:stretch/>
+                  </pic:blipFill>
+                  <pic:spPr bwMode="auto">
+                    <a:xfrm>
+                      <a:off x="0" y="0"/>
+                      <a:ext cx="4941928" cy="3588258"/>
+                    </a:xfrm>
+                    <a:prstGeom prst="rect">
+                      <a:avLst/>
+                    </a:prstGeom>
+                    <a:ln>
+                      <a:solidFill>
+                        <a:schemeClr val="tx1"/>
+                      </a:solidFill>
+                    </a:ln>
+                    <a:extLst>
+                      <a:ext uri="{53640926-AAD7-44D8-BBD7-CCE9431645EC}">
+                        <a14:shadowObscured xmlns:a14="http://schemas.microsoft.com/office/drawing/2010/main"/>
+                      </a:ext>
+                    </a:extLst>
+                  </pic:spPr>
+                </pic:pic>
+              </a:graphicData>
+            </a:graphic>
+          </wp:inline>
+        </w:drawing>
+      </w:r>
+    </w:p>
+    <w:p>
+      <w:pPr>
+        <w:pStyle w:val="Prrafodelista"/>
+        <w:jc w:val="center"/>
+        <w:rPr>
+          <w:rFonts w:ascii="Times New Roman" w:hAnsi="Times New Roman" w:cs="Times New Roman"/>
+          <w:sz w:val="24"/>
+          <w:szCs w:val="24"/>
+        </w:rPr>
+      </w:pPr>
+      <w:r>
+        <w:rPr>
+          <w:rFonts w:ascii="Times New Roman" w:hAnsi="Times New Roman" w:cs="Times New Roman"/>
+          <w:sz w:val="24"/>
+          <w:szCs w:val="24"/>
+        </w:rPr>
+        <w:t>Figura 1</w:t>
+      </w:r>
+      <w:r>
+        <w:rPr>
+          <w:rFonts w:ascii="Times New Roman" w:hAnsi="Times New Roman" w:cs="Times New Roman"/>
+          <w:sz w:val="24"/>
+          <w:szCs w:val="24"/>
+        </w:rPr>
+        <w:t>7</w:t>
+      </w:r>
+      <w:r>
+        <w:rPr>
+          <w:rFonts w:ascii="Times New Roman" w:hAnsi="Times New Roman" w:cs="Times New Roman"/>
+          <w:sz w:val="24"/>
+          <w:szCs w:val="24"/>
+        </w:rPr>
+        <w:t xml:space="preserve">: Respuesta de LQR a la señal </w:t>
+      </w:r>
+      <w:r>
+        <w:rPr>
+          <w:rFonts w:ascii="Times New Roman" w:hAnsi="Times New Roman" w:cs="Times New Roman"/>
+          <w:sz w:val="24"/>
+          <w:szCs w:val="24"/>
+        </w:rPr>
+        <w:t>triangular</w:t>
+      </w:r>
+      <w:r>
+        <w:rPr>
+          <w:rFonts w:ascii="Times New Roman" w:hAnsi="Times New Roman" w:cs="Times New Roman"/>
+          <w:sz w:val="24"/>
+          <w:szCs w:val="24"/>
+        </w:rPr>
+        <w:t>.</w:t>
+      </w:r>
+    </w:p>
+    <w:p>
+      <w:pPr>
+        <w:pStyle w:val="Prrafodelista"/>
         <w:rPr>
           <w:rFonts w:ascii="Times New Roman" w:hAnsi="Times New Roman" w:cs="Times New Roman"/>
           <w:sz w:val="24"/>
@@ -9674,6 +10091,7 @@
           <w:sz w:val="24"/>
           <w:szCs w:val="24"/>
         </w:rPr>
+        <w:lastRenderedPageBreak/>
         <w:t>Análisis y Conclusiones</w:t>
       </w:r>
     </w:p>
@@ -9692,7 +10110,6 @@
           <w:sz w:val="24"/>
           <w:szCs w:val="24"/>
         </w:rPr>
-        <w:lastRenderedPageBreak/>
         <w:t xml:space="preserve">Al analizar </w:t>
       </w:r>
       <w:r>
@@ -9732,55 +10149,15 @@
           <w:sz w:val="24"/>
           <w:szCs w:val="24"/>
         </w:rPr>
-        <w:t xml:space="preserve">Todos los controladores obtenidos ya sea mediante la </w:t>
-      </w:r>
-      <w:r>
-        <w:rPr>
-          <w:rFonts w:ascii="Times New Roman" w:hAnsi="Times New Roman" w:cs="Times New Roman"/>
-          <w:sz w:val="24"/>
-          <w:szCs w:val="24"/>
-        </w:rPr>
-        <w:t>discretización</w:t>
-      </w:r>
-      <w:r>
-        <w:rPr>
-          <w:rFonts w:ascii="Times New Roman" w:hAnsi="Times New Roman" w:cs="Times New Roman"/>
-          <w:sz w:val="24"/>
-          <w:szCs w:val="24"/>
-        </w:rPr>
-        <w:t xml:space="preserve"> del compensador de adelanto diseñado en tiempo continuo, </w:t>
-      </w:r>
-      <w:r>
-        <w:rPr>
-          <w:rFonts w:ascii="Times New Roman" w:hAnsi="Times New Roman" w:cs="Times New Roman"/>
-          <w:sz w:val="24"/>
-          <w:szCs w:val="24"/>
-        </w:rPr>
-        <w:t xml:space="preserve">así </w:t>
-      </w:r>
-      <w:r>
-        <w:rPr>
-          <w:rFonts w:ascii="Times New Roman" w:hAnsi="Times New Roman" w:cs="Times New Roman"/>
-          <w:sz w:val="24"/>
-          <w:szCs w:val="24"/>
-        </w:rPr>
-        <w:t xml:space="preserve">como los dos compensadores diseñados en w, con excepción de la </w:t>
-      </w:r>
-      <w:r>
-        <w:rPr>
-          <w:rFonts w:ascii="Times New Roman" w:hAnsi="Times New Roman" w:cs="Times New Roman"/>
-          <w:sz w:val="24"/>
-          <w:szCs w:val="24"/>
-        </w:rPr>
-        <w:t>discretización</w:t>
-      </w:r>
-      <w:r>
-        <w:rPr>
-          <w:rFonts w:ascii="Times New Roman" w:hAnsi="Times New Roman" w:cs="Times New Roman"/>
-          <w:sz w:val="24"/>
-          <w:szCs w:val="24"/>
-        </w:rPr>
-        <w:t xml:space="preserve"> mediante el método de la invarianza del impulso, reflejan un comportamiento similar en las simulaciones</w:t>
+        <w:t>Ambos controladores cumplieron con los requerimientos dados, y de hecho su comportamiento experimental es exactamente igual a la simulación, sin asimetría en el componente ascendente vs el descendente, como se vio en las practicas anteriores al controlar la posición mediante controladores clásicos, esto posiblemente se deba entre otra cosas, al incremento de precisión al usar variables de estado</w:t>
+      </w:r>
+      <w:r>
+        <w:rPr>
+          <w:rFonts w:ascii="Times New Roman" w:hAnsi="Times New Roman" w:cs="Times New Roman"/>
+          <w:sz w:val="24"/>
+          <w:szCs w:val="24"/>
+        </w:rPr>
+        <w:t>,</w:t>
       </w:r>
       <w:r>
         <w:rPr>
@@ -9796,15 +10173,39 @@
           <w:sz w:val="24"/>
           <w:szCs w:val="24"/>
         </w:rPr>
-        <w:t xml:space="preserve">con respecto a la implementación experimental, con tiempos de respuesta </w:t>
-      </w:r>
-      <w:r>
-        <w:rPr>
-          <w:rFonts w:ascii="Times New Roman" w:hAnsi="Times New Roman" w:cs="Times New Roman"/>
-          <w:sz w:val="24"/>
-          <w:szCs w:val="24"/>
-        </w:rPr>
-        <w:t>muy cercanos, reflejando un proceso de simulación adecuado y cumpliendo con los requerimientos de error de estado estacionario cero para el paso y la rampa, así como un sobre pico menor al 25%.</w:t>
+        <w:t>al uso del</w:t>
+      </w:r>
+      <w:r>
+        <w:rPr>
+          <w:rFonts w:ascii="Times New Roman" w:hAnsi="Times New Roman" w:cs="Times New Roman"/>
+          <w:sz w:val="24"/>
+          <w:szCs w:val="24"/>
+        </w:rPr>
+        <w:t xml:space="preserve"> software Altair Embed, </w:t>
+      </w:r>
+      <w:r>
+        <w:rPr>
+          <w:rFonts w:ascii="Times New Roman" w:hAnsi="Times New Roman" w:cs="Times New Roman"/>
+          <w:sz w:val="24"/>
+          <w:szCs w:val="24"/>
+        </w:rPr>
+        <w:t>a</w:t>
+      </w:r>
+      <w:r>
+        <w:rPr>
+          <w:rFonts w:ascii="Times New Roman" w:hAnsi="Times New Roman" w:cs="Times New Roman"/>
+          <w:sz w:val="24"/>
+          <w:szCs w:val="24"/>
+        </w:rPr>
+        <w:t xml:space="preserve">l tiempo de respuesta tan lento con el que se tuvo que trabajar </w:t>
+      </w:r>
+      <w:r>
+        <w:rPr>
+          <w:rFonts w:ascii="Times New Roman" w:hAnsi="Times New Roman" w:cs="Times New Roman"/>
+          <w:sz w:val="24"/>
+          <w:szCs w:val="24"/>
+        </w:rPr>
+        <w:t>en comparación al control de velocidad, y al integrador implícito que se tiene al controlar la posición.</w:t>
       </w:r>
     </w:p>
     <w:p>
@@ -9827,15 +10228,7 @@
           <w:sz w:val="24"/>
           <w:szCs w:val="24"/>
         </w:rPr>
-        <w:t>Como era esperado dada la experiencia en la práctica anterior, la dinámica en la etapa descendiente de la señal, no está muy bien modelada, por lo cual la simulación y los datos experimentales si presentan una diferencia significativa, particularmente en el sobre pico, el cual es mucho mayor en la realidad, sin embargo este problema no se presenta para la señal triangular, donde el comportamiento del sobre pico es prácticamente el mismo para el pico ascendente y el pico descendente, e igualmente coincidente con la simulación</w:t>
-      </w:r>
-      <w:r>
-        <w:rPr>
-          <w:rFonts w:ascii="Times New Roman" w:hAnsi="Times New Roman" w:cs="Times New Roman"/>
-          <w:sz w:val="24"/>
-          <w:szCs w:val="24"/>
-        </w:rPr>
-        <w:t>, a tal punto que en las graficas comparativas de la señal triangular como en la figura 25 y las que le siguen, los datos experimentales están perfectamente superpuestos sobre los datos de la simulación.</w:t>
+        <w:t>El controlador LQR presenta un comportamiento con mayores oscilaciones y ruido en la señal de control, con respecto al controlador diseñado mediante ubicación de polos, y de hecho este fenómeno se convirtió en un problema reflejado en la señal de posición, cuando no se tenían ajustados apropiadamente los pesos de la función de costo cuadrático, sin embargo a pesar de las oscilaciones, e incluso cuando se tenían los pesos sin ajustar correctamente, la señal aun con ruido presentaba en la baja frecuencia un comportamiento muy similar al de la simulación, siendo evidencia de la robustes de este tipo de controlador.</w:t>
       </w:r>
     </w:p>
     <w:p>
@@ -9858,30 +10251,23 @@
           <w:sz w:val="24"/>
           <w:szCs w:val="24"/>
         </w:rPr>
-        <w:t>Fue más complicado lograr la estabilización del sistema mediante compensadores de adelanto usando la técnica de diseño del dominio w, dado que fue necesario usar dos compensadores, sin embargo esto tuvo un efecto positivo puesto que se obtuvo un mayor desempeño, con un sobre pico similar a los otros controladores, pero con un tiempo de estabilización mucho menor, lo cual se evidencio tanto en las simulaciones, como en la implementación en el microcontrolador.</w:t>
-      </w:r>
-    </w:p>
-    <w:p>
-      <w:pPr>
-        <w:pStyle w:val="Prrafodelista"/>
-        <w:numPr>
-          <w:ilvl w:val="0"/>
-          <w:numId w:val="2"/>
-        </w:numPr>
-        <w:jc w:val="both"/>
-        <w:rPr>
-          <w:rFonts w:ascii="Times New Roman" w:hAnsi="Times New Roman" w:cs="Times New Roman"/>
-          <w:sz w:val="24"/>
-          <w:szCs w:val="24"/>
-        </w:rPr>
-      </w:pPr>
-      <w:r>
-        <w:rPr>
-          <w:rFonts w:ascii="Times New Roman" w:hAnsi="Times New Roman" w:cs="Times New Roman"/>
-          <w:sz w:val="24"/>
-          <w:szCs w:val="24"/>
-        </w:rPr>
-        <w:t>Al momento de implementar los controladores junto al doble integrador en el microcontrolador, fue fundamental separar cada elemento en una función de transferencia separada, dado que al juntarlos, se presentaron errores numéricos que modificaban el comportamiento esperado de los controladores, reflejando errores estacionarios diferentes de cero.</w:t>
+        <w:t>En general las señales de control PWM para el control de posición tienen una naturaleza mucho más ruidosa, en comparación al control de velocidad, evidenciado los integradores incluidos en</w:t>
+      </w:r>
+      <w:r>
+        <w:rPr>
+          <w:rFonts w:ascii="Times New Roman" w:hAnsi="Times New Roman" w:cs="Times New Roman"/>
+          <w:sz w:val="24"/>
+          <w:szCs w:val="24"/>
+        </w:rPr>
+        <w:t xml:space="preserve"> el modelo interno dentro del controlador y en </w:t>
+      </w:r>
+      <w:r>
+        <w:rPr>
+          <w:rFonts w:ascii="Times New Roman" w:hAnsi="Times New Roman" w:cs="Times New Roman"/>
+          <w:sz w:val="24"/>
+          <w:szCs w:val="24"/>
+        </w:rPr>
+        <w:t>la propia planta.</w:t>
       </w:r>
     </w:p>
     <w:sectPr>

</xml_diff>